<commit_message>
ignore pngs, finished product
</commit_message>
<xml_diff>
--- a/test2.docx
+++ b/test2.docx
@@ -100,6 +100,42 @@
       <w:r>
         <w:rPr/>
         <w:t>You have the south integrated with the north</w:t>
+      </w:r>
+    </w:p>
+    <w:p>
+      <w:pPr>
+        <w:pStyle w:val="Normal"/>
+        <w:bidi w:val="0"/>
+        <w:jc w:val="left"/>
+        <w:rPr/>
+      </w:pPr>
+      <w:r>
+        <w:rPr/>
+        <w:t>will</w:t>
+      </w:r>
+    </w:p>
+    <w:p>
+      <w:pPr>
+        <w:pStyle w:val="Normal"/>
+        <w:bidi w:val="0"/>
+        <w:jc w:val="left"/>
+        <w:rPr/>
+      </w:pPr>
+      <w:r>
+        <w:rPr/>
+        <w:t>will</w:t>
+      </w:r>
+    </w:p>
+    <w:p>
+      <w:pPr>
+        <w:pStyle w:val="Normal"/>
+        <w:bidi w:val="0"/>
+        <w:jc w:val="left"/>
+        <w:rPr/>
+      </w:pPr>
+      <w:r>
+        <w:rPr/>
+        <w:t xml:space="preserve">wind wind wind wind wind wind wind wind wind wind wind wind wind wind wind wind wind wind wind </w:t>
       </w:r>
     </w:p>
     <w:p>

</xml_diff>